<commit_message>
undone work for 2/10/17
</commit_message>
<xml_diff>
--- a/Spring 2017 Semester/Comp Sci 333/Comp Sci 333 Lectures/Comp Lecture 3.docx
+++ b/Spring 2017 Semester/Comp Sci 333/Comp Sci 333 Lectures/Comp Lecture 3.docx
@@ -563,10 +563,10 @@
           <w:lang w:eastAsia="en-US" w:bidi="ar-SA"/>
         </w:rPr>
         <w:drawing>
-          <wp:inline distT="0" distB="0" distL="0" distR="0" wp14:anchorId="784DE56F" wp14:editId="6C6CE79B">
-            <wp:extent cx="6858000" cy="658495"/>
-            <wp:effectExtent l="0" t="0" r="0" b="8255"/>
-            <wp:docPr id="3" name="Picture 3"/>
+          <wp:inline distT="0" distB="0" distL="0" distR="0" wp14:anchorId="0D817040" wp14:editId="1EFD7D30">
+            <wp:extent cx="6858000" cy="686435"/>
+            <wp:effectExtent l="0" t="0" r="0" b="0"/>
+            <wp:docPr id="5" name="Picture 5"/>
             <wp:cNvGraphicFramePr>
               <a:graphicFrameLocks xmlns:a="http://schemas.openxmlformats.org/drawingml/2006/main" noChangeAspect="1"/>
             </wp:cNvGraphicFramePr>
@@ -586,7 +586,7 @@
                   <pic:spPr>
                     <a:xfrm>
                       <a:off x="0" y="0"/>
-                      <a:ext cx="6858000" cy="658495"/>
+                      <a:ext cx="6858000" cy="686435"/>
                     </a:xfrm>
                     <a:prstGeom prst="rect">
                       <a:avLst/>
@@ -661,6 +661,7 @@
           </w14:textOutline>
         </w:rPr>
       </w:pPr>
+      <w:proofErr w:type="spellStart"/>
       <w:r>
         <w:rPr>
           <w:b/>
@@ -679,14 +680,13 @@
             <w14:round/>
           </w14:textOutline>
         </w:rPr>
-        <w:t>Get</w:t>
-      </w:r>
-    </w:p>
-    <w:p>
-      <w:pPr>
-        <w:rPr>
-          <w:b/>
-          <w:color w:val="44546A" w:themeColor="text2"/>
+        <w:t>Divded</w:t>
+      </w:r>
+      <w:proofErr w:type="spellEnd"/>
+      <w:r>
+        <w:rPr>
+          <w:b/>
+          <w:color w:val="C45911" w:themeColor="accent2" w:themeShade="BF"/>
           <w:spacing w:val="10"/>
           <w:sz w:val="48"/>
           <w:szCs w:val="48"/>
@@ -701,8 +701,11 @@
             <w14:round/>
           </w14:textOutline>
         </w:rPr>
-      </w:pPr>
-      <w:r>
+        <w:t xml:space="preserve"> number by base, remainders are digits, from ones digit to x amount of digits</w:t>
+      </w:r>
+    </w:p>
+    <w:p>
+      <w:pPr>
         <w:rPr>
           <w:b/>
           <w:color w:val="44546A" w:themeColor="text2"/>
@@ -720,8 +723,7 @@
             <w14:round/>
           </w14:textOutline>
         </w:rPr>
-        <w:t>How to stop an infinite loop</w:t>
-      </w:r>
+      </w:pPr>
       <w:r>
         <w:rPr>
           <w:b/>
@@ -740,6 +742,26 @@
             <w14:round/>
           </w14:textOutline>
         </w:rPr>
+        <w:t>How to stop an infinite loop</w:t>
+      </w:r>
+      <w:r>
+        <w:rPr>
+          <w:b/>
+          <w:color w:val="44546A" w:themeColor="text2"/>
+          <w:spacing w:val="10"/>
+          <w:sz w:val="48"/>
+          <w:szCs w:val="48"/>
+          <w14:shadow w14:blurRad="63500" w14:dist="50800" w14:dir="13500000" w14:sx="0" w14:sy="0" w14:kx="0" w14:ky="0" w14:algn="none">
+            <w14:srgbClr w14:val="000000">
+              <w14:alpha w14:val="50000"/>
+            </w14:srgbClr>
+          </w14:shadow>
+          <w14:textOutline w14:w="0" w14:cap="flat" w14:cmpd="sng" w14:algn="ctr">
+            <w14:noFill/>
+            <w14:prstDash w14:val="solid"/>
+            <w14:round/>
+          </w14:textOutline>
+        </w:rPr>
         <w:t>- Ctrl-C</w:t>
       </w:r>
     </w:p>
@@ -782,6 +804,7 @@
             <w14:round/>
           </w14:textOutline>
         </w:rPr>
+        <w:lastRenderedPageBreak/>
         <w:t>Functions</w:t>
       </w:r>
     </w:p>
@@ -823,7 +846,6 @@
             <w14:round/>
           </w14:textOutline>
         </w:rPr>
-        <w:lastRenderedPageBreak/>
         <w:tab/>
         <w:t>Declaration</w:t>
       </w:r>
@@ -1158,9 +1180,8 @@
             <w14:round/>
           </w14:textOutline>
         </w:rPr>
-        <w:t xml:space="preserve"> </w:t>
-      </w:r>
-      <w:proofErr w:type="gramStart"/>
+        <w:t xml:space="preserve"> main();</w:t>
+      </w:r>
       <w:r>
         <w:rPr>
           <w:b/>
@@ -1179,29 +1200,10 @@
             <w14:round/>
           </w14:textOutline>
         </w:rPr>
-        <w:t>main(</w:t>
-      </w:r>
-      <w:proofErr w:type="gramEnd"/>
-      <w:r>
-        <w:rPr>
-          <w:b/>
-          <w:color w:val="00B050"/>
-          <w:spacing w:val="10"/>
-          <w:sz w:val="48"/>
-          <w:szCs w:val="48"/>
-          <w14:shadow w14:blurRad="63500" w14:dist="50800" w14:dir="13500000" w14:sx="0" w14:sy="0" w14:kx="0" w14:ky="0" w14:algn="none">
-            <w14:srgbClr w14:val="000000">
-              <w14:alpha w14:val="50000"/>
-            </w14:srgbClr>
-          </w14:shadow>
-          <w14:textOutline w14:w="0" w14:cap="flat" w14:cmpd="sng" w14:algn="ctr">
-            <w14:noFill/>
-            <w14:prstDash w14:val="solid"/>
-            <w14:round/>
-          </w14:textOutline>
-        </w:rPr>
-        <w:t>);</w:t>
-      </w:r>
+        <w:t xml:space="preserve"> </w:t>
+      </w:r>
+      <w:bookmarkStart w:id="0" w:name="_GoBack"/>
+      <w:bookmarkEnd w:id="0"/>
     </w:p>
     <w:p>
       <w:pPr>
@@ -1284,16 +1286,7 @@
                                 <w:sz w:val="36"/>
                                 <w:szCs w:val="36"/>
                               </w:rPr>
-                              <w:t>[return type</w:t>
-                            </w:r>
-                            <w:bookmarkStart w:id="0" w:name="_GoBack"/>
-                            <w:bookmarkEnd w:id="0"/>
-                            <w:r>
-                              <w:rPr>
-                                <w:sz w:val="36"/>
-                                <w:szCs w:val="36"/>
-                              </w:rPr>
-                              <w:t>] [</w:t>
+                              <w:t>[return type] [</w:t>
                             </w:r>
                             <w:proofErr w:type="spellStart"/>
                             <w:r>
@@ -2365,6 +2358,7 @@
             </w14:solidFill>
           </w14:textFill>
         </w:rPr>
+        <w:lastRenderedPageBreak/>
         <w:t xml:space="preserve">             Return a+ b</w:t>
       </w:r>
     </w:p>
@@ -2424,7 +2418,6 @@
             </w14:solidFill>
           </w14:textFill>
         </w:rPr>
-        <w:lastRenderedPageBreak/>
         <w:t>Yes, but it makes no sense</w:t>
       </w:r>
     </w:p>

</xml_diff>